<commit_message>
Update nach 2 Meilenstein
</commit_message>
<xml_diff>
--- a/Seminararbeit_IT_Projekt_SS19.docx
+++ b/Seminararbeit_IT_Projekt_SS19.docx
@@ -182,17 +182,8 @@
           <w:rStyle w:val="Fett"/>
           <w:lang w:val="en-GB"/>
         </w:rPr>
-        <w:t xml:space="preserve">Ivan </w:t>
-      </w:r>
-      <w:proofErr w:type="spellStart"/>
-      <w:r>
-        <w:rPr>
-          <w:rStyle w:val="Fett"/>
-          <w:lang w:val="en-GB"/>
-        </w:rPr>
-        <w:t>Samardzic</w:t>
-      </w:r>
-      <w:proofErr w:type="spellEnd"/>
+        <w:t>Ivan Samardzic</w:t>
+      </w:r>
     </w:p>
     <w:p>
       <w:pPr>
@@ -3350,7 +3341,27 @@
           <w:szCs w:val="24"/>
           <w:lang w:val="de-AT"/>
         </w:rPr>
-        <w:t xml:space="preserve">Der nächste Vorteil ist die Möglichkeit den Code wiederzuverwenden. Die Wiederverwendung vom Code unterstützt die folgenden Szenarien(Haefliger, Krogh und Spaeth, 2007): </w:t>
+        <w:t xml:space="preserve">Der nächste Vorteil ist die Möglichkeit den Code wiederzuverwenden. Die Wiederverwendung vom Code unterstützt die folgenden </w:t>
+      </w:r>
+      <w:proofErr w:type="gramStart"/>
+      <w:r>
+        <w:rPr>
+          <w:rFonts w:asciiTheme="minorHAnsi" w:hAnsiTheme="minorHAnsi" w:cstheme="minorHAnsi"/>
+          <w:sz w:val="24"/>
+          <w:szCs w:val="24"/>
+          <w:lang w:val="de-AT"/>
+        </w:rPr>
+        <w:t>Szenarien(</w:t>
+      </w:r>
+      <w:proofErr w:type="gramEnd"/>
+      <w:r>
+        <w:rPr>
+          <w:rFonts w:asciiTheme="minorHAnsi" w:hAnsiTheme="minorHAnsi" w:cstheme="minorHAnsi"/>
+          <w:sz w:val="24"/>
+          <w:szCs w:val="24"/>
+          <w:lang w:val="de-AT"/>
+        </w:rPr>
+        <w:t xml:space="preserve">Haefliger, Krogh und Spaeth, 2007): </w:t>
       </w:r>
     </w:p>
     <w:p>
@@ -3561,13 +3572,8 @@
       </w:r>
       <w:proofErr w:type="spellEnd"/>
       <w:r>
-        <w:t xml:space="preserve"> </w:t>
-      </w:r>
-      <w:proofErr w:type="spellStart"/>
-      <w:r>
-        <w:t>Buy</w:t>
-      </w:r>
-      <w:proofErr w:type="spellEnd"/>
+        <w:t xml:space="preserve"> Buy</w:t>
+      </w:r>
     </w:p>
     <w:p>
       <w:pPr>
@@ -3601,7 +3607,27 @@
           <w:szCs w:val="24"/>
           <w:lang w:val="de-AT"/>
         </w:rPr>
-        <w:t xml:space="preserve">Bei der Entwicklung eines Informationssystems stehen Unternehmen vor einer grundlegenden Entscheidung: Ein vorentwickeltes Paket zu kaufen (möglicherweise anzupassen oder die Geschäftsprozesse des betreffenden Unternehmens an das Paket anzupassen) oder das System selbst zu erstellen. Es wurde festgestellt, dass eine Reihe von Kernfaktoren die Kauf- und Baukosten kritisch beeinflussen(Hung und Low, 2008): </w:t>
+        <w:t xml:space="preserve">Bei der Entwicklung eines Informationssystems stehen Unternehmen vor einer grundlegenden Entscheidung: Ein vorentwickeltes Paket zu kaufen (möglicherweise anzupassen oder die Geschäftsprozesse des betreffenden Unternehmens an das Paket anzupassen) oder das System selbst zu erstellen. Es wurde festgestellt, dass eine Reihe von Kernfaktoren die Kauf- und Baukosten kritisch </w:t>
+      </w:r>
+      <w:proofErr w:type="gramStart"/>
+      <w:r>
+        <w:rPr>
+          <w:rFonts w:asciiTheme="minorHAnsi" w:eastAsia="Times New Roman" w:hAnsiTheme="minorHAnsi" w:cstheme="minorHAnsi"/>
+          <w:sz w:val="24"/>
+          <w:szCs w:val="24"/>
+          <w:lang w:val="de-AT"/>
+        </w:rPr>
+        <w:t>beeinflussen(</w:t>
+      </w:r>
+      <w:proofErr w:type="gramEnd"/>
+      <w:r>
+        <w:rPr>
+          <w:rFonts w:asciiTheme="minorHAnsi" w:eastAsia="Times New Roman" w:hAnsiTheme="minorHAnsi" w:cstheme="minorHAnsi"/>
+          <w:sz w:val="24"/>
+          <w:szCs w:val="24"/>
+          <w:lang w:val="de-AT"/>
+        </w:rPr>
+        <w:t xml:space="preserve">Hung und Low, 2008): </w:t>
       </w:r>
     </w:p>
     <w:p>
@@ -4449,27 +4475,7 @@
           <w:szCs w:val="24"/>
           <w:lang w:val="de-AT"/>
         </w:rPr>
-        <w:t>Open-</w:t>
-      </w:r>
-      <w:proofErr w:type="spellStart"/>
-      <w:r>
-        <w:rPr>
-          <w:rFonts w:asciiTheme="minorHAnsi" w:hAnsiTheme="minorHAnsi" w:cstheme="minorHAnsi"/>
-          <w:sz w:val="24"/>
-          <w:szCs w:val="24"/>
-          <w:lang w:val="de-AT"/>
-        </w:rPr>
-        <w:t>source</w:t>
-      </w:r>
-      <w:proofErr w:type="spellEnd"/>
-      <w:r>
-        <w:rPr>
-          <w:rFonts w:asciiTheme="minorHAnsi" w:hAnsiTheme="minorHAnsi" w:cstheme="minorHAnsi"/>
-          <w:sz w:val="24"/>
-          <w:szCs w:val="24"/>
-          <w:lang w:val="de-AT"/>
-        </w:rPr>
-        <w:t xml:space="preserve"> </w:t>
+        <w:t xml:space="preserve">Open-source </w:t>
       </w:r>
       <w:proofErr w:type="spellStart"/>
       <w:r>
@@ -4827,11 +4833,13 @@
       <w:pPr>
         <w:rPr>
           <w:sz w:val="24"/>
-        </w:rPr>
-      </w:pPr>
-      <w:r>
-        <w:rPr>
-          <w:sz w:val="24"/>
+          <w:lang w:val="en-GB"/>
+        </w:rPr>
+      </w:pPr>
+      <w:r>
+        <w:rPr>
+          <w:sz w:val="24"/>
+          <w:lang w:val="en-GB"/>
         </w:rPr>
         <w:t>(</w:t>
       </w:r>
@@ -4839,6 +4847,7 @@
       <w:r>
         <w:rPr>
           <w:sz w:val="24"/>
+          <w:lang w:val="en-GB"/>
         </w:rPr>
         <w:t>Navaro</w:t>
       </w:r>
@@ -4846,12 +4855,14 @@
       <w:r>
         <w:rPr>
           <w:sz w:val="24"/>
+          <w:lang w:val="en-GB"/>
         </w:rPr>
         <w:t xml:space="preserve"> et al. 2006</w:t>
       </w:r>
       <w:r>
         <w:rPr>
           <w:sz w:val="24"/>
+          <w:lang w:val="en-GB"/>
         </w:rPr>
         <w:t xml:space="preserve">, </w:t>
       </w:r>
@@ -4859,18 +4870,21 @@
       <w:r>
         <w:rPr>
           <w:sz w:val="24"/>
+          <w:lang w:val="en-GB"/>
         </w:rPr>
         <w:t>McL</w:t>
       </w:r>
       <w:r>
         <w:rPr>
           <w:sz w:val="24"/>
+          <w:lang w:val="en-GB"/>
         </w:rPr>
         <w:t>l</w:t>
       </w:r>
       <w:r>
         <w:rPr>
           <w:sz w:val="24"/>
+          <w:lang w:val="en-GB"/>
         </w:rPr>
         <w:t>roy</w:t>
       </w:r>
@@ -4878,12 +4892,14 @@
       <w:r>
         <w:rPr>
           <w:sz w:val="24"/>
+          <w:lang w:val="en-GB"/>
         </w:rPr>
         <w:t xml:space="preserve"> et al. 2012</w:t>
       </w:r>
       <w:r>
         <w:rPr>
           <w:sz w:val="24"/>
+          <w:lang w:val="en-GB"/>
         </w:rPr>
         <w:t>)</w:t>
       </w:r>
@@ -4892,6 +4908,7 @@
       <w:pPr>
         <w:rPr>
           <w:sz w:val="24"/>
+          <w:lang w:val="en-GB"/>
         </w:rPr>
       </w:pPr>
     </w:p>
@@ -5358,21 +5375,19 @@
         <w:rPr>
           <w:lang w:val="de-AT"/>
         </w:rPr>
-        <w:t xml:space="preserve">Bezüglich der Benutzung dürfen keine </w:t>
-      </w:r>
-      <w:proofErr w:type="spellStart"/>
-      <w:r>
-        <w:rPr>
-          <w:lang w:val="de-AT"/>
-        </w:rPr>
-        <w:t>Lizensprobleme</w:t>
-      </w:r>
-      <w:proofErr w:type="spellEnd"/>
-      <w:r>
-        <w:rPr>
-          <w:lang w:val="de-AT"/>
-        </w:rPr>
-        <w:t xml:space="preserve"> auftreten</w:t>
+        <w:t>Bezüglich der Benutzung dürfen keine Lizen</w:t>
+      </w:r>
+      <w:r>
+        <w:rPr>
+          <w:lang w:val="de-AT"/>
+        </w:rPr>
+        <w:t>z</w:t>
+      </w:r>
+      <w:r>
+        <w:rPr>
+          <w:lang w:val="de-AT"/>
+        </w:rPr>
+        <w:t>probleme auftreten</w:t>
       </w:r>
     </w:p>
     <w:p>
@@ -5449,6 +5464,8 @@
           <w:lang w:val="de-AT"/>
         </w:rPr>
       </w:pPr>
+      <w:bookmarkStart w:id="13" w:name="_GoBack"/>
+      <w:bookmarkEnd w:id="13"/>
     </w:p>
     <w:p>
       <w:pPr>
@@ -5713,21 +5730,7 @@
         <w:rPr>
           <w:lang w:val="de-AT"/>
         </w:rPr>
-        <w:t xml:space="preserve">-need </w:t>
-      </w:r>
-      <w:proofErr w:type="spellStart"/>
-      <w:r>
-        <w:rPr>
-          <w:lang w:val="de-AT"/>
-        </w:rPr>
-        <w:t>to</w:t>
-      </w:r>
-      <w:proofErr w:type="spellEnd"/>
-      <w:r>
-        <w:rPr>
-          <w:lang w:val="de-AT"/>
-        </w:rPr>
-        <w:t xml:space="preserve"> </w:t>
+        <w:t xml:space="preserve">-need to </w:t>
       </w:r>
       <w:proofErr w:type="spellStart"/>
       <w:r>
@@ -5769,7 +5772,6 @@
           <w:lang w:val="de-AT"/>
         </w:rPr>
       </w:pPr>
-      <w:bookmarkStart w:id="13" w:name="_GoBack"/>
       <w:r>
         <w:rPr>
           <w:lang w:val="de-AT"/>
@@ -5777,47 +5779,18 @@
         <w:t>Das Programm soll in der Lage sein, doppelte Kontakte zu erkennen.</w:t>
       </w:r>
     </w:p>
-    <w:bookmarkEnd w:id="13"/>
-    <w:p>
-      <w:pPr>
-        <w:pStyle w:val="StandardJKU"/>
-        <w:rPr>
-          <w:lang w:val="de-AT"/>
-        </w:rPr>
-      </w:pPr>
-      <w:r>
-        <w:rPr>
-          <w:lang w:val="de-AT"/>
-        </w:rPr>
-        <w:t>-</w:t>
-      </w:r>
-      <w:proofErr w:type="spellStart"/>
-      <w:r>
-        <w:rPr>
-          <w:lang w:val="de-AT"/>
-        </w:rPr>
-        <w:t>nice</w:t>
-      </w:r>
-      <w:proofErr w:type="spellEnd"/>
-      <w:r>
-        <w:rPr>
-          <w:lang w:val="de-AT"/>
-        </w:rPr>
-        <w:t xml:space="preserve"> </w:t>
-      </w:r>
-      <w:proofErr w:type="spellStart"/>
-      <w:r>
-        <w:rPr>
-          <w:lang w:val="de-AT"/>
-        </w:rPr>
-        <w:t>to</w:t>
-      </w:r>
-      <w:proofErr w:type="spellEnd"/>
-      <w:r>
-        <w:rPr>
-          <w:lang w:val="de-AT"/>
-        </w:rPr>
-        <w:t xml:space="preserve"> </w:t>
+    <w:p>
+      <w:pPr>
+        <w:pStyle w:val="StandardJKU"/>
+        <w:rPr>
+          <w:lang w:val="de-AT"/>
+        </w:rPr>
+      </w:pPr>
+      <w:r>
+        <w:rPr>
+          <w:lang w:val="de-AT"/>
+        </w:rPr>
+        <w:t xml:space="preserve">-nice to </w:t>
       </w:r>
       <w:proofErr w:type="spellStart"/>
       <w:r>
@@ -5885,35 +5858,7 @@
         <w:rPr>
           <w:lang w:val="de-AT"/>
         </w:rPr>
-        <w:t>-</w:t>
-      </w:r>
-      <w:proofErr w:type="spellStart"/>
-      <w:r>
-        <w:rPr>
-          <w:lang w:val="de-AT"/>
-        </w:rPr>
-        <w:t>nice</w:t>
-      </w:r>
-      <w:proofErr w:type="spellEnd"/>
-      <w:r>
-        <w:rPr>
-          <w:lang w:val="de-AT"/>
-        </w:rPr>
-        <w:t xml:space="preserve"> </w:t>
-      </w:r>
-      <w:proofErr w:type="spellStart"/>
-      <w:r>
-        <w:rPr>
-          <w:lang w:val="de-AT"/>
-        </w:rPr>
-        <w:t>to</w:t>
-      </w:r>
-      <w:proofErr w:type="spellEnd"/>
-      <w:r>
-        <w:rPr>
-          <w:lang w:val="de-AT"/>
-        </w:rPr>
-        <w:t xml:space="preserve"> </w:t>
+        <w:t xml:space="preserve">-nice to </w:t>
       </w:r>
       <w:proofErr w:type="spellStart"/>
       <w:r>
@@ -5986,21 +5931,7 @@
           <w:lang w:val="de-AT"/>
         </w:rPr>
         <w:lastRenderedPageBreak/>
-        <w:t xml:space="preserve">-need </w:t>
-      </w:r>
-      <w:proofErr w:type="spellStart"/>
-      <w:r>
-        <w:rPr>
-          <w:lang w:val="de-AT"/>
-        </w:rPr>
-        <w:t>to</w:t>
-      </w:r>
-      <w:proofErr w:type="spellEnd"/>
-      <w:r>
-        <w:rPr>
-          <w:lang w:val="de-AT"/>
-        </w:rPr>
-        <w:t xml:space="preserve"> </w:t>
+        <w:t xml:space="preserve">-need to </w:t>
       </w:r>
       <w:proofErr w:type="spellStart"/>
       <w:r>
@@ -6060,21 +5991,7 @@
         <w:rPr>
           <w:lang w:val="de-AT"/>
         </w:rPr>
-        <w:t xml:space="preserve">-need </w:t>
-      </w:r>
-      <w:proofErr w:type="spellStart"/>
-      <w:r>
-        <w:rPr>
-          <w:lang w:val="de-AT"/>
-        </w:rPr>
-        <w:t>to</w:t>
-      </w:r>
-      <w:proofErr w:type="spellEnd"/>
-      <w:r>
-        <w:rPr>
-          <w:lang w:val="de-AT"/>
-        </w:rPr>
-        <w:t xml:space="preserve"> </w:t>
+        <w:t xml:space="preserve">-need to </w:t>
       </w:r>
       <w:proofErr w:type="spellStart"/>
       <w:r>
@@ -6162,21 +6079,7 @@
         <w:rPr>
           <w:lang w:val="de-AT"/>
         </w:rPr>
-        <w:t xml:space="preserve">-need </w:t>
-      </w:r>
-      <w:proofErr w:type="spellStart"/>
-      <w:r>
-        <w:rPr>
-          <w:lang w:val="de-AT"/>
-        </w:rPr>
-        <w:t>to</w:t>
-      </w:r>
-      <w:proofErr w:type="spellEnd"/>
-      <w:r>
-        <w:rPr>
-          <w:lang w:val="de-AT"/>
-        </w:rPr>
-        <w:t xml:space="preserve"> </w:t>
+        <w:t xml:space="preserve">-need to </w:t>
       </w:r>
       <w:proofErr w:type="spellStart"/>
       <w:r>
@@ -6338,21 +6241,7 @@
         <w:rPr>
           <w:lang w:val="de-AT"/>
         </w:rPr>
-        <w:t xml:space="preserve">-need </w:t>
-      </w:r>
-      <w:proofErr w:type="spellStart"/>
-      <w:r>
-        <w:rPr>
-          <w:lang w:val="de-AT"/>
-        </w:rPr>
-        <w:t>to</w:t>
-      </w:r>
-      <w:proofErr w:type="spellEnd"/>
-      <w:r>
-        <w:rPr>
-          <w:lang w:val="de-AT"/>
-        </w:rPr>
-        <w:t xml:space="preserve"> </w:t>
+        <w:t xml:space="preserve">-need to </w:t>
       </w:r>
       <w:proofErr w:type="spellStart"/>
       <w:r>
@@ -6432,35 +6321,7 @@
         <w:rPr>
           <w:lang w:val="de-AT"/>
         </w:rPr>
-        <w:t>-</w:t>
-      </w:r>
-      <w:proofErr w:type="spellStart"/>
-      <w:r>
-        <w:rPr>
-          <w:lang w:val="de-AT"/>
-        </w:rPr>
-        <w:t>nice</w:t>
-      </w:r>
-      <w:proofErr w:type="spellEnd"/>
-      <w:r>
-        <w:rPr>
-          <w:lang w:val="de-AT"/>
-        </w:rPr>
-        <w:t xml:space="preserve"> </w:t>
-      </w:r>
-      <w:proofErr w:type="spellStart"/>
-      <w:r>
-        <w:rPr>
-          <w:lang w:val="de-AT"/>
-        </w:rPr>
-        <w:t>to</w:t>
-      </w:r>
-      <w:proofErr w:type="spellEnd"/>
-      <w:r>
-        <w:rPr>
-          <w:lang w:val="de-AT"/>
-        </w:rPr>
-        <w:t xml:space="preserve"> </w:t>
+        <w:t xml:space="preserve">-nice to </w:t>
       </w:r>
       <w:proofErr w:type="spellStart"/>
       <w:r>
@@ -6528,21 +6389,7 @@
         <w:rPr>
           <w:lang w:val="de-AT"/>
         </w:rPr>
-        <w:t xml:space="preserve">-need </w:t>
-      </w:r>
-      <w:proofErr w:type="spellStart"/>
-      <w:r>
-        <w:rPr>
-          <w:lang w:val="de-AT"/>
-        </w:rPr>
-        <w:t>to</w:t>
-      </w:r>
-      <w:proofErr w:type="spellEnd"/>
-      <w:r>
-        <w:rPr>
-          <w:lang w:val="de-AT"/>
-        </w:rPr>
-        <w:t xml:space="preserve"> </w:t>
+        <w:t xml:space="preserve">-need to </w:t>
       </w:r>
       <w:proofErr w:type="spellStart"/>
       <w:r>
@@ -6610,21 +6457,7 @@
         <w:rPr>
           <w:lang w:val="de-AT"/>
         </w:rPr>
-        <w:t xml:space="preserve">-need </w:t>
-      </w:r>
-      <w:proofErr w:type="spellStart"/>
-      <w:r>
-        <w:rPr>
-          <w:lang w:val="de-AT"/>
-        </w:rPr>
-        <w:t>to</w:t>
-      </w:r>
-      <w:proofErr w:type="spellEnd"/>
-      <w:r>
-        <w:rPr>
-          <w:lang w:val="de-AT"/>
-        </w:rPr>
-        <w:t xml:space="preserve"> </w:t>
+        <w:t xml:space="preserve">-need to </w:t>
       </w:r>
       <w:proofErr w:type="spellStart"/>
       <w:r>
@@ -6693,21 +6526,7 @@
         <w:rPr>
           <w:lang w:val="de-AT"/>
         </w:rPr>
-        <w:t xml:space="preserve">-need </w:t>
-      </w:r>
-      <w:proofErr w:type="spellStart"/>
-      <w:r>
-        <w:rPr>
-          <w:lang w:val="de-AT"/>
-        </w:rPr>
-        <w:t>to</w:t>
-      </w:r>
-      <w:proofErr w:type="spellEnd"/>
-      <w:r>
-        <w:rPr>
-          <w:lang w:val="de-AT"/>
-        </w:rPr>
-        <w:t xml:space="preserve"> </w:t>
+        <w:t xml:space="preserve">-need to </w:t>
       </w:r>
       <w:proofErr w:type="spellStart"/>
       <w:r>
@@ -6775,21 +6594,7 @@
         <w:rPr>
           <w:lang w:val="de-AT"/>
         </w:rPr>
-        <w:t xml:space="preserve">-need </w:t>
-      </w:r>
-      <w:proofErr w:type="spellStart"/>
-      <w:r>
-        <w:rPr>
-          <w:lang w:val="de-AT"/>
-        </w:rPr>
-        <w:t>to</w:t>
-      </w:r>
-      <w:proofErr w:type="spellEnd"/>
-      <w:r>
-        <w:rPr>
-          <w:lang w:val="de-AT"/>
-        </w:rPr>
-        <w:t xml:space="preserve"> </w:t>
+        <w:t xml:space="preserve">-need to </w:t>
       </w:r>
       <w:proofErr w:type="spellStart"/>
       <w:r>
@@ -6849,21 +6654,7 @@
         <w:rPr>
           <w:lang w:val="de-AT"/>
         </w:rPr>
-        <w:t xml:space="preserve">-need </w:t>
-      </w:r>
-      <w:proofErr w:type="spellStart"/>
-      <w:r>
-        <w:rPr>
-          <w:lang w:val="de-AT"/>
-        </w:rPr>
-        <w:t>to</w:t>
-      </w:r>
-      <w:proofErr w:type="spellEnd"/>
-      <w:r>
-        <w:rPr>
-          <w:lang w:val="de-AT"/>
-        </w:rPr>
-        <w:t xml:space="preserve"> </w:t>
+        <w:t xml:space="preserve">-need to </w:t>
       </w:r>
       <w:proofErr w:type="spellStart"/>
       <w:r>
@@ -6923,21 +6714,7 @@
         <w:rPr>
           <w:lang w:val="de-AT"/>
         </w:rPr>
-        <w:t xml:space="preserve">-need </w:t>
-      </w:r>
-      <w:proofErr w:type="spellStart"/>
-      <w:r>
-        <w:rPr>
-          <w:lang w:val="de-AT"/>
-        </w:rPr>
-        <w:t>to</w:t>
-      </w:r>
-      <w:proofErr w:type="spellEnd"/>
-      <w:r>
-        <w:rPr>
-          <w:lang w:val="de-AT"/>
-        </w:rPr>
-        <w:t xml:space="preserve"> </w:t>
+        <w:t xml:space="preserve">-need to </w:t>
       </w:r>
       <w:proofErr w:type="spellStart"/>
       <w:r>
@@ -7019,35 +6796,7 @@
         <w:rPr>
           <w:lang w:val="de-AT"/>
         </w:rPr>
-        <w:t>-</w:t>
-      </w:r>
-      <w:proofErr w:type="spellStart"/>
-      <w:r>
-        <w:rPr>
-          <w:lang w:val="de-AT"/>
-        </w:rPr>
-        <w:t>nice</w:t>
-      </w:r>
-      <w:proofErr w:type="spellEnd"/>
-      <w:r>
-        <w:rPr>
-          <w:lang w:val="de-AT"/>
-        </w:rPr>
-        <w:t xml:space="preserve"> </w:t>
-      </w:r>
-      <w:proofErr w:type="spellStart"/>
-      <w:r>
-        <w:rPr>
-          <w:lang w:val="de-AT"/>
-        </w:rPr>
-        <w:t>to</w:t>
-      </w:r>
-      <w:proofErr w:type="spellEnd"/>
-      <w:r>
-        <w:rPr>
-          <w:lang w:val="de-AT"/>
-        </w:rPr>
-        <w:t xml:space="preserve"> </w:t>
+        <w:t xml:space="preserve">-nice to </w:t>
       </w:r>
       <w:proofErr w:type="spellStart"/>
       <w:r>
@@ -7115,21 +6864,7 @@
         <w:rPr>
           <w:lang w:val="de-AT"/>
         </w:rPr>
-        <w:t xml:space="preserve">-need </w:t>
-      </w:r>
-      <w:proofErr w:type="spellStart"/>
-      <w:r>
-        <w:rPr>
-          <w:lang w:val="de-AT"/>
-        </w:rPr>
-        <w:t>to</w:t>
-      </w:r>
-      <w:proofErr w:type="spellEnd"/>
-      <w:r>
-        <w:rPr>
-          <w:lang w:val="de-AT"/>
-        </w:rPr>
-        <w:t xml:space="preserve"> </w:t>
+        <w:t xml:space="preserve">-need to </w:t>
       </w:r>
       <w:proofErr w:type="spellStart"/>
       <w:r>
@@ -7247,21 +6982,7 @@
         <w:rPr>
           <w:lang w:val="de-AT"/>
         </w:rPr>
-        <w:t xml:space="preserve">-need </w:t>
-      </w:r>
-      <w:proofErr w:type="spellStart"/>
-      <w:r>
-        <w:rPr>
-          <w:lang w:val="de-AT"/>
-        </w:rPr>
-        <w:t>to</w:t>
-      </w:r>
-      <w:proofErr w:type="spellEnd"/>
-      <w:r>
-        <w:rPr>
-          <w:lang w:val="de-AT"/>
-        </w:rPr>
-        <w:t xml:space="preserve"> </w:t>
+        <w:t xml:space="preserve">-need to </w:t>
       </w:r>
       <w:proofErr w:type="spellStart"/>
       <w:r>
@@ -7366,21 +7087,7 @@
           <w:lang w:val="de-AT"/>
         </w:rPr>
         <w:lastRenderedPageBreak/>
-        <w:t xml:space="preserve">-need </w:t>
-      </w:r>
-      <w:proofErr w:type="spellStart"/>
-      <w:r>
-        <w:rPr>
-          <w:lang w:val="de-AT"/>
-        </w:rPr>
-        <w:t>to</w:t>
-      </w:r>
-      <w:proofErr w:type="spellEnd"/>
-      <w:r>
-        <w:rPr>
-          <w:lang w:val="de-AT"/>
-        </w:rPr>
-        <w:t xml:space="preserve"> </w:t>
+        <w:t xml:space="preserve">-need to </w:t>
       </w:r>
       <w:proofErr w:type="spellStart"/>
       <w:r>
@@ -7460,21 +7167,7 @@
         <w:rPr>
           <w:lang w:val="de-AT"/>
         </w:rPr>
-        <w:t xml:space="preserve">-need </w:t>
-      </w:r>
-      <w:proofErr w:type="spellStart"/>
-      <w:r>
-        <w:rPr>
-          <w:lang w:val="de-AT"/>
-        </w:rPr>
-        <w:t>to</w:t>
-      </w:r>
-      <w:proofErr w:type="spellEnd"/>
-      <w:r>
-        <w:rPr>
-          <w:lang w:val="de-AT"/>
-        </w:rPr>
-        <w:t xml:space="preserve"> </w:t>
+        <w:t xml:space="preserve">-need to </w:t>
       </w:r>
       <w:proofErr w:type="spellStart"/>
       <w:r>
@@ -7552,35 +7245,7 @@
         <w:rPr>
           <w:lang w:val="de-AT"/>
         </w:rPr>
-        <w:t>-</w:t>
-      </w:r>
-      <w:proofErr w:type="spellStart"/>
-      <w:r>
-        <w:rPr>
-          <w:lang w:val="de-AT"/>
-        </w:rPr>
-        <w:t>nice</w:t>
-      </w:r>
-      <w:proofErr w:type="spellEnd"/>
-      <w:r>
-        <w:rPr>
-          <w:lang w:val="de-AT"/>
-        </w:rPr>
-        <w:t xml:space="preserve"> </w:t>
-      </w:r>
-      <w:proofErr w:type="spellStart"/>
-      <w:r>
-        <w:rPr>
-          <w:lang w:val="de-AT"/>
-        </w:rPr>
-        <w:t>to</w:t>
-      </w:r>
-      <w:proofErr w:type="spellEnd"/>
-      <w:r>
-        <w:rPr>
-          <w:lang w:val="de-AT"/>
-        </w:rPr>
-        <w:t xml:space="preserve"> </w:t>
+        <w:t xml:space="preserve">-nice to </w:t>
       </w:r>
       <w:proofErr w:type="spellStart"/>
       <w:r>
@@ -7644,7 +7309,21 @@
         <w:rPr>
           <w:lang w:val="de-AT"/>
         </w:rPr>
-        <w:t xml:space="preserve"> eine Benachrichtigung anzuzeigen </w:t>
+        <w:t xml:space="preserve"> eine Benachrichtigung </w:t>
+      </w:r>
+      <w:proofErr w:type="gramStart"/>
+      <w:r>
+        <w:rPr>
+          <w:lang w:val="de-AT"/>
+        </w:rPr>
+        <w:t>anzuzeigen</w:t>
+      </w:r>
+      <w:proofErr w:type="gramEnd"/>
+      <w:r>
+        <w:rPr>
+          <w:lang w:val="de-AT"/>
+        </w:rPr>
+        <w:t xml:space="preserve"> </w:t>
       </w:r>
       <w:r>
         <w:rPr>
@@ -7676,35 +7355,7 @@
         <w:rPr>
           <w:lang w:val="de-AT"/>
         </w:rPr>
-        <w:t>-</w:t>
-      </w:r>
-      <w:proofErr w:type="spellStart"/>
-      <w:r>
-        <w:rPr>
-          <w:lang w:val="de-AT"/>
-        </w:rPr>
-        <w:t>nice</w:t>
-      </w:r>
-      <w:proofErr w:type="spellEnd"/>
-      <w:r>
-        <w:rPr>
-          <w:lang w:val="de-AT"/>
-        </w:rPr>
-        <w:t xml:space="preserve"> </w:t>
-      </w:r>
-      <w:proofErr w:type="spellStart"/>
-      <w:r>
-        <w:rPr>
-          <w:lang w:val="de-AT"/>
-        </w:rPr>
-        <w:t>to</w:t>
-      </w:r>
-      <w:proofErr w:type="spellEnd"/>
-      <w:r>
-        <w:rPr>
-          <w:lang w:val="de-AT"/>
-        </w:rPr>
-        <w:t xml:space="preserve"> </w:t>
+        <w:t xml:space="preserve">-nice to </w:t>
       </w:r>
       <w:proofErr w:type="spellStart"/>
       <w:r>
@@ -7782,35 +7433,7 @@
         <w:rPr>
           <w:lang w:val="de-AT"/>
         </w:rPr>
-        <w:t>-</w:t>
-      </w:r>
-      <w:proofErr w:type="spellStart"/>
-      <w:r>
-        <w:rPr>
-          <w:lang w:val="de-AT"/>
-        </w:rPr>
-        <w:t>nice</w:t>
-      </w:r>
-      <w:proofErr w:type="spellEnd"/>
-      <w:r>
-        <w:rPr>
-          <w:lang w:val="de-AT"/>
-        </w:rPr>
-        <w:t xml:space="preserve"> </w:t>
-      </w:r>
-      <w:proofErr w:type="spellStart"/>
-      <w:r>
-        <w:rPr>
-          <w:lang w:val="de-AT"/>
-        </w:rPr>
-        <w:t>to</w:t>
-      </w:r>
-      <w:proofErr w:type="spellEnd"/>
-      <w:r>
-        <w:rPr>
-          <w:lang w:val="de-AT"/>
-        </w:rPr>
-        <w:t xml:space="preserve"> </w:t>
+        <w:t xml:space="preserve">-nice to </w:t>
       </w:r>
       <w:proofErr w:type="spellStart"/>
       <w:r>
@@ -7912,35 +7535,7 @@
         <w:rPr>
           <w:lang w:val="de-AT"/>
         </w:rPr>
-        <w:t>-</w:t>
-      </w:r>
-      <w:proofErr w:type="spellStart"/>
-      <w:r>
-        <w:rPr>
-          <w:lang w:val="de-AT"/>
-        </w:rPr>
-        <w:t>nice</w:t>
-      </w:r>
-      <w:proofErr w:type="spellEnd"/>
-      <w:r>
-        <w:rPr>
-          <w:lang w:val="de-AT"/>
-        </w:rPr>
-        <w:t xml:space="preserve"> </w:t>
-      </w:r>
-      <w:proofErr w:type="spellStart"/>
-      <w:r>
-        <w:rPr>
-          <w:lang w:val="de-AT"/>
-        </w:rPr>
-        <w:t>to</w:t>
-      </w:r>
-      <w:proofErr w:type="spellEnd"/>
-      <w:r>
-        <w:rPr>
-          <w:lang w:val="de-AT"/>
-        </w:rPr>
-        <w:t xml:space="preserve"> </w:t>
+        <w:t xml:space="preserve">-nice to </w:t>
       </w:r>
       <w:proofErr w:type="spellStart"/>
       <w:r>
@@ -8020,35 +7615,7 @@
         <w:rPr>
           <w:lang w:val="de-AT"/>
         </w:rPr>
-        <w:t>-</w:t>
-      </w:r>
-      <w:proofErr w:type="spellStart"/>
-      <w:r>
-        <w:rPr>
-          <w:lang w:val="de-AT"/>
-        </w:rPr>
-        <w:t>nice</w:t>
-      </w:r>
-      <w:proofErr w:type="spellEnd"/>
-      <w:r>
-        <w:rPr>
-          <w:lang w:val="de-AT"/>
-        </w:rPr>
-        <w:t xml:space="preserve"> </w:t>
-      </w:r>
-      <w:proofErr w:type="spellStart"/>
-      <w:r>
-        <w:rPr>
-          <w:lang w:val="de-AT"/>
-        </w:rPr>
-        <w:t>to</w:t>
-      </w:r>
-      <w:proofErr w:type="spellEnd"/>
-      <w:r>
-        <w:rPr>
-          <w:lang w:val="de-AT"/>
-        </w:rPr>
-        <w:t xml:space="preserve"> </w:t>
+        <w:t xml:space="preserve">-nice to </w:t>
       </w:r>
       <w:proofErr w:type="spellStart"/>
       <w:r>
@@ -8939,7 +8506,7 @@
       <w:rPr>
         <w:noProof/>
       </w:rPr>
-      <w:t>07. Mai 2019</w:t>
+      <w:t>08. Mai 2019</w:t>
     </w:r>
     <w:r>
       <w:fldChar w:fldCharType="end"/>
@@ -9058,27 +8625,7 @@
             <w:sz w:val="16"/>
             <w:lang w:val="en-GB"/>
           </w:rPr>
-          <w:t>Anel Ljutic</w:t>
-        </w:r>
-        <w:r>
-          <w:rPr>
-            <w:rStyle w:val="Fett"/>
-            <w:rFonts w:cs="Arial"/>
-            <w:position w:val="0"/>
-            <w:sz w:val="16"/>
-            <w:lang w:val="en-GB"/>
-          </w:rPr>
-          <w:t xml:space="preserve">, </w:t>
-        </w:r>
-        <w:r>
-          <w:rPr>
-            <w:rStyle w:val="Fett"/>
-            <w:rFonts w:cs="Arial"/>
-            <w:position w:val="0"/>
-            <w:sz w:val="16"/>
-            <w:lang w:val="en-GB"/>
-          </w:rPr>
-          <w:t xml:space="preserve">Ivan </w:t>
+          <w:t xml:space="preserve">Anel </w:t>
         </w:r>
         <w:proofErr w:type="spellStart"/>
         <w:r>
@@ -9089,7 +8636,7 @@
             <w:sz w:val="16"/>
             <w:lang w:val="en-GB"/>
           </w:rPr>
-          <w:t>Samardzic</w:t>
+          <w:t>Ljutic</w:t>
         </w:r>
         <w:proofErr w:type="spellEnd"/>
         <w:r>
@@ -9110,8 +8657,40 @@
             <w:sz w:val="16"/>
             <w:lang w:val="en-GB"/>
           </w:rPr>
-          <w:t>Milos Tomic</w:t>
+          <w:t>Ivan Samardzic</w:t>
         </w:r>
+        <w:r>
+          <w:rPr>
+            <w:rStyle w:val="Fett"/>
+            <w:rFonts w:cs="Arial"/>
+            <w:position w:val="0"/>
+            <w:sz w:val="16"/>
+            <w:lang w:val="en-GB"/>
+          </w:rPr>
+          <w:t xml:space="preserve">, </w:t>
+        </w:r>
+        <w:r>
+          <w:rPr>
+            <w:rStyle w:val="Fett"/>
+            <w:rFonts w:cs="Arial"/>
+            <w:position w:val="0"/>
+            <w:sz w:val="16"/>
+            <w:lang w:val="en-GB"/>
+          </w:rPr>
+          <w:t xml:space="preserve">Milos </w:t>
+        </w:r>
+        <w:proofErr w:type="spellStart"/>
+        <w:r>
+          <w:rPr>
+            <w:rStyle w:val="Fett"/>
+            <w:rFonts w:cs="Arial"/>
+            <w:position w:val="0"/>
+            <w:sz w:val="16"/>
+            <w:lang w:val="en-GB"/>
+          </w:rPr>
+          <w:t>Tomic</w:t>
+        </w:r>
+        <w:proofErr w:type="spellEnd"/>
       </w:sdtContent>
     </w:sdt>
     <w:r>
@@ -12738,12 +12317,12 @@
     <w:charset w:val="00"/>
     <w:family w:val="roman"/>
     <w:pitch w:val="variable"/>
-    <w:sig w:usb0="E0002AEF" w:usb1="C0007841" w:usb2="00000009" w:usb3="00000000" w:csb0="000001FF" w:csb1="00000000"/>
+    <w:sig w:usb0="E0002EFF" w:usb1="C000785B" w:usb2="00000009" w:usb3="00000000" w:csb0="000001FF" w:csb1="00000000"/>
   </w:font>
   <w:font w:name="Symbol">
     <w:panose1 w:val="05050102010706020507"/>
     <w:charset w:val="02"/>
-    <w:family w:val="decorative"/>
+    <w:family w:val="roman"/>
     <w:pitch w:val="variable"/>
     <w:sig w:usb0="00000000" w:usb1="10000000" w:usb2="00000000" w:usb3="00000000" w:csb0="80000000" w:csb1="00000000"/>
   </w:font>
@@ -12757,7 +12336,7 @@
   <w:font w:name="Wingdings">
     <w:panose1 w:val="05000000000000000000"/>
     <w:charset w:val="02"/>
-    <w:family w:val="decorative"/>
+    <w:family w:val="auto"/>
     <w:pitch w:val="variable"/>
     <w:sig w:usb0="00000000" w:usb1="10000000" w:usb2="00000000" w:usb3="00000000" w:csb0="80000000" w:csb1="00000000"/>
   </w:font>
@@ -12766,11 +12345,11 @@
     <w:charset w:val="00"/>
     <w:family w:val="swiss"/>
     <w:pitch w:val="variable"/>
-    <w:sig w:usb0="E0002AFF" w:usb1="C0007843" w:usb2="00000009" w:usb3="00000000" w:csb0="000001FF" w:csb1="00000000"/>
+    <w:sig w:usb0="E0002EFF" w:usb1="C000785B" w:usb2="00000009" w:usb3="00000000" w:csb0="000001FF" w:csb1="00000000"/>
   </w:font>
   <w:font w:name="Segoe UI">
     <w:altName w:val="Calibri"/>
-    <w:panose1 w:val="020B0604020202020204"/>
+    <w:panose1 w:val="020B0502040204020203"/>
     <w:charset w:val="00"/>
     <w:family w:val="swiss"/>
     <w:pitch w:val="variable"/>
@@ -12796,7 +12375,7 @@
     <w:charset w:val="00"/>
     <w:family w:val="swiss"/>
     <w:pitch w:val="variable"/>
-    <w:sig w:usb0="E0002AFF" w:usb1="C000247B" w:usb2="00000009" w:usb3="00000000" w:csb0="000001FF" w:csb1="00000000"/>
+    <w:sig w:usb0="E0002EFF" w:usb1="C000247B" w:usb2="00000009" w:usb3="00000000" w:csb0="000001FF" w:csb1="00000000"/>
   </w:font>
   <w:font w:name="Calibri Light">
     <w:panose1 w:val="020F0302020204030204"/>
@@ -12825,6 +12404,7 @@
   </w:compat>
   <w:rsids>
     <w:rsidRoot w:val="0067646E"/>
+    <w:rsid w:val="001C3094"/>
     <w:rsid w:val="0050514E"/>
     <w:rsid w:val="00644CFE"/>
     <w:rsid w:val="0067646E"/>
@@ -13509,7 +13089,7 @@
 </file>
 
 <file path=customXml/itemProps1.xml><?xml version="1.0" encoding="utf-8"?>
-<ds:datastoreItem xmlns:ds="http://schemas.openxmlformats.org/officeDocument/2006/customXml" ds:itemID="{0BC99BC4-FA54-A141-853F-C6EF7559A223}">
+<ds:datastoreItem xmlns:ds="http://schemas.openxmlformats.org/officeDocument/2006/customXml" ds:itemID="{AB2FEDE0-97A9-4379-B4B0-A2C997BF8F9F}">
   <ds:schemaRefs>
     <ds:schemaRef ds:uri="http://schemas.openxmlformats.org/officeDocument/2006/bibliography"/>
   </ds:schemaRefs>

</xml_diff>